<commit_message>
Adding the link of the repository
</commit_message>
<xml_diff>
--- a/docs/Enunciado, RF, trazabilidad.docx
+++ b/docs/Enunciado, RF, trazabilidad.docx
@@ -6020,14 +6020,7 @@
                 <w:rFonts w:asciiTheme="majorHAnsi" w:eastAsia="Times New Roman" w:hAnsiTheme="majorHAnsi" w:cstheme="majorHAnsi"/>
                 <w:color w:val="000000"/>
               </w:rPr>
-              <w:t xml:space="preserve">Se </w:t>
-            </w:r>
-            <w:r>
-              <w:rPr>
-                <w:rFonts w:asciiTheme="majorHAnsi" w:eastAsia="Times New Roman" w:hAnsiTheme="majorHAnsi" w:cstheme="majorHAnsi"/>
-                <w:color w:val="000000"/>
-              </w:rPr>
-              <w:t>calculan y muestran los ingresos exitosamente</w:t>
+              <w:t>Se calculan y muestran los ingresos exitosamente</w:t>
             </w:r>
           </w:p>
         </w:tc>
@@ -6420,14 +6413,7 @@
                 <w:rFonts w:asciiTheme="majorHAnsi" w:eastAsia="Times New Roman" w:hAnsiTheme="majorHAnsi" w:cstheme="majorHAnsi"/>
                 <w:color w:val="000000"/>
               </w:rPr>
-              <w:t xml:space="preserve">Consultar </w:t>
-            </w:r>
-            <w:r>
-              <w:rPr>
-                <w:rFonts w:asciiTheme="majorHAnsi" w:eastAsia="Times New Roman" w:hAnsiTheme="majorHAnsi" w:cstheme="majorHAnsi"/>
-                <w:color w:val="000000"/>
-              </w:rPr>
-              <w:t>la disponibilidad de un mini cuarto</w:t>
+              <w:t>Consultar la disponibilidad de un mini cuarto</w:t>
             </w:r>
           </w:p>
         </w:tc>
@@ -6496,14 +6482,7 @@
                 <w:rFonts w:asciiTheme="majorHAnsi" w:eastAsia="Times New Roman" w:hAnsiTheme="majorHAnsi" w:cstheme="majorHAnsi"/>
                 <w:color w:val="000000"/>
               </w:rPr>
-              <w:t xml:space="preserve">El sistema </w:t>
-            </w:r>
-            <w:r>
-              <w:rPr>
-                <w:rFonts w:asciiTheme="majorHAnsi" w:eastAsia="Times New Roman" w:hAnsiTheme="majorHAnsi" w:cstheme="majorHAnsi"/>
-                <w:color w:val="000000"/>
-              </w:rPr>
-              <w:t>verifica que mini cuartos se encuentran ocupados y que mascota es la que lo ocupa, para después mostrar esa información al usuario</w:t>
+              <w:t>El sistema verifica que mini cuartos se encuentran ocupados y que mascota es la que lo ocupa, para después mostrar esa información al usuario</w:t>
             </w:r>
           </w:p>
         </w:tc>
@@ -6655,17 +6634,8 @@
                 <w:rFonts w:asciiTheme="majorHAnsi" w:eastAsia="Times New Roman" w:hAnsiTheme="majorHAnsi" w:cstheme="majorHAnsi"/>
                 <w:color w:val="000000"/>
               </w:rPr>
-              <w:t xml:space="preserve">Se </w:t>
-            </w:r>
-            <w:r>
-              <w:rPr>
-                <w:rFonts w:asciiTheme="majorHAnsi" w:eastAsia="Times New Roman" w:hAnsiTheme="majorHAnsi" w:cstheme="majorHAnsi"/>
-                <w:color w:val="000000"/>
-              </w:rPr>
-              <w:t>muestra la disponibilidad de los mini cuartos con éxito</w:t>
-            </w:r>
-            <w:bookmarkStart w:id="0" w:name="_GoBack"/>
-            <w:bookmarkEnd w:id="0"/>
+              <w:t>Se muestra la disponibilidad de los mini cuartos con éxito</w:t>
+            </w:r>
           </w:p>
         </w:tc>
       </w:tr>
@@ -12258,7 +12228,82 @@
     <w:p/>
     <w:p/>
     <w:p/>
-    <w:p/>
+    <w:p>
+      <w:pPr>
+        <w:rPr>
+          <w:b/>
+        </w:rPr>
+      </w:pPr>
+      <w:r>
+        <w:rPr>
+          <w:b/>
+        </w:rPr>
+        <w:t xml:space="preserve">Link del repositorio de </w:t>
+      </w:r>
+      <w:proofErr w:type="spellStart"/>
+      <w:r>
+        <w:rPr>
+          <w:b/>
+        </w:rPr>
+        <w:t>gitHub</w:t>
+      </w:r>
+      <w:proofErr w:type="spellEnd"/>
+    </w:p>
+    <w:p>
+      <w:pPr>
+        <w:rPr>
+          <w:b/>
+        </w:rPr>
+      </w:pPr>
+    </w:p>
+    <w:p>
+      <w:hyperlink r:id="rId6" w:history="1">
+        <w:r>
+          <w:rPr>
+            <w:rStyle w:val="Hipervnculo"/>
+            <w:b/>
+          </w:rPr>
+          <w:t>https://github.com/Dannasofiagarcia</w:t>
+        </w:r>
+        <w:bookmarkStart w:id="0" w:name="_GoBack"/>
+        <w:bookmarkEnd w:id="0"/>
+        <w:r>
+          <w:rPr>
+            <w:rStyle w:val="Hipervnculo"/>
+            <w:b/>
+          </w:rPr>
+          <w:t>/</w:t>
+        </w:r>
+        <w:r>
+          <w:rPr>
+            <w:rStyle w:val="Hipervnculo"/>
+            <w:b/>
+          </w:rPr>
+          <w:t>Lab-veterinary.git</w:t>
+        </w:r>
+      </w:hyperlink>
+    </w:p>
+    <w:p>
+      <w:pPr>
+        <w:rPr>
+          <w:b/>
+        </w:rPr>
+      </w:pPr>
+    </w:p>
+    <w:p>
+      <w:pPr>
+        <w:rPr>
+          <w:b/>
+        </w:rPr>
+      </w:pPr>
+    </w:p>
+    <w:p>
+      <w:pPr>
+        <w:rPr>
+          <w:b/>
+        </w:rPr>
+      </w:pPr>
+    </w:p>
     <w:p/>
     <w:p/>
     <w:p/>
@@ -13860,6 +13905,41 @@
       </w:tblBorders>
     </w:tblPr>
   </w:style>
+  <w:style w:type="character" w:styleId="Hipervnculo">
+    <w:name w:val="Hyperlink"/>
+    <w:basedOn w:val="Fuentedeprrafopredeter"/>
+    <w:uiPriority w:val="99"/>
+    <w:unhideWhenUsed/>
+    <w:rsid w:val="00E00D93"/>
+    <w:rPr>
+      <w:color w:val="0000FF" w:themeColor="hyperlink"/>
+      <w:u w:val="single"/>
+    </w:rPr>
+  </w:style>
+  <w:style w:type="character" w:styleId="Mencinsinresolver">
+    <w:name w:val="Unresolved Mention"/>
+    <w:basedOn w:val="Fuentedeprrafopredeter"/>
+    <w:uiPriority w:val="99"/>
+    <w:semiHidden/>
+    <w:unhideWhenUsed/>
+    <w:rsid w:val="00E00D93"/>
+    <w:rPr>
+      <w:color w:val="605E5C"/>
+      <w:shd w:val="clear" w:color="auto" w:fill="E1DFDD"/>
+    </w:rPr>
+  </w:style>
+  <w:style w:type="character" w:styleId="Hipervnculovisitado">
+    <w:name w:val="FollowedHyperlink"/>
+    <w:basedOn w:val="Fuentedeprrafopredeter"/>
+    <w:uiPriority w:val="99"/>
+    <w:semiHidden/>
+    <w:unhideWhenUsed/>
+    <w:rsid w:val="00E00D93"/>
+    <w:rPr>
+      <w:color w:val="800080" w:themeColor="followedHyperlink"/>
+      <w:u w:val="single"/>
+    </w:rPr>
+  </w:style>
 </w:styles>
 </file>
 
@@ -14181,4 +14261,16 @@
   </a:objectDefaults>
   <a:extraClrSchemeLst/>
 </a:theme>
+</file>
+
+<file path=customXml/item1.xml><?xml version="1.0" encoding="utf-8"?>
+<b:Sources xmlns:b="http://schemas.openxmlformats.org/officeDocument/2006/bibliography" xmlns="http://schemas.openxmlformats.org/officeDocument/2006/bibliography" SelectedStyle="\APASixthEditionOfficeOnline.xsl" StyleName="APA" Version="6"/>
+</file>
+
+<file path=customXml/itemProps1.xml><?xml version="1.0" encoding="utf-8"?>
+<ds:datastoreItem xmlns:ds="http://schemas.openxmlformats.org/officeDocument/2006/customXml" ds:itemID="{4A7C0FB1-BD3C-4221-B4AF-0EB51AFA642B}">
+  <ds:schemaRefs>
+    <ds:schemaRef ds:uri="http://schemas.openxmlformats.org/officeDocument/2006/bibliography"/>
+  </ds:schemaRefs>
+</ds:datastoreItem>
 </file>
</xml_diff>